<commit_message>
Added remove IPv6 step on Gen OS
</commit_message>
<xml_diff>
--- a/WGU CCDC Plan of Attack Brainstorm Draft.docx
+++ b/WGU CCDC Plan of Attack Brainstorm Draft.docx
@@ -6,7 +6,6 @@
       <w:pPr>
         <w:jc w:val="center"/>
       </w:pPr>
-      <w:bookmarkStart w:id="0" w:name="_GoBack"/>
       <w:r>
         <w:t xml:space="preserve">WGU CCDC Plan of Attack </w:t>
       </w:r>
@@ -388,6 +387,20 @@
         </w:numPr>
       </w:pPr>
       <w:r>
+        <w:t>Disable IPv6</w:t>
+      </w:r>
+      <w:bookmarkStart w:id="0" w:name="_GoBack"/>
+      <w:bookmarkEnd w:id="0"/>
+    </w:p>
+    <w:p>
+      <w:pPr>
+        <w:pStyle w:val="ListParagraph"/>
+        <w:numPr>
+          <w:ilvl w:val="0"/>
+          <w:numId w:val="3"/>
+        </w:numPr>
+      </w:pPr>
+      <w:r>
         <w:t>Install patches (or perform in-place upgrades to OS if possible)</w:t>
       </w:r>
     </w:p>
@@ -421,7 +434,6 @@
     </w:p>
     <w:p>
       <w:r>
-        <w:lastRenderedPageBreak/>
         <w:t>Services</w:t>
       </w:r>
     </w:p>
@@ -666,7 +678,6 @@
       <w:r>
         <w:t>for Red Team to watch (only after all services up for 8 hours straight)</w:t>
       </w:r>
-      <w:bookmarkEnd w:id="0"/>
     </w:p>
     <w:sectPr>
       <w:pgSz w:w="12240" w:h="15840"/>

</xml_diff>